<commit_message>
Mon, Nov  5, 2018 11:58:52 PM
</commit_message>
<xml_diff>
--- a/Abstract Drafts/Hemodynamics of the Gastroduodenal Artery - ISMRM 2018.docx
+++ b/Abstract Drafts/Hemodynamics of the Gastroduodenal Artery - ISMRM 2018.docx
@@ -1,6 +1,6 @@
 
 <file path=word/document.xml><?xml version="1.0" encoding="utf-8"?>
-<w:document xmlns:wpc="http://schemas.microsoft.com/office/word/2010/wordprocessingCanvas" xmlns:cx="http://schemas.microsoft.com/office/drawing/2014/chartex" xmlns:cx1="http://schemas.microsoft.com/office/drawing/2015/9/8/chartex" xmlns:mc="http://schemas.openxmlformats.org/markup-compatibility/2006" xmlns:o="urn:schemas-microsoft-com:office:office" xmlns:r="http://schemas.openxmlformats.org/officeDocument/2006/relationships" xmlns:m="http://schemas.openxmlformats.org/officeDocument/2006/math" xmlns:v="urn:schemas-microsoft-com:vml" xmlns:wp14="http://schemas.microsoft.com/office/word/2010/wordprocessingDrawing" xmlns:wp="http://schemas.openxmlformats.org/drawingml/2006/wordprocessingDrawing" xmlns:w10="urn:schemas-microsoft-com:office:word" xmlns:w="http://schemas.openxmlformats.org/wordprocessingml/2006/main" xmlns:w14="http://schemas.microsoft.com/office/word/2010/wordml" xmlns:w15="http://schemas.microsoft.com/office/word/2012/wordml" xmlns:w16se="http://schemas.microsoft.com/office/word/2015/wordml/symex" xmlns:wpg="http://schemas.microsoft.com/office/word/2010/wordprocessingGroup" xmlns:wpi="http://schemas.microsoft.com/office/word/2010/wordprocessingInk" xmlns:wne="http://schemas.microsoft.com/office/word/2006/wordml" xmlns:wps="http://schemas.microsoft.com/office/word/2010/wordprocessingShape" mc:Ignorable="w14 w15 w16se wp14">
+<w:document xmlns:wpc="http://schemas.microsoft.com/office/word/2010/wordprocessingCanvas" xmlns:cx="http://schemas.microsoft.com/office/drawing/2014/chartex" xmlns:cx1="http://schemas.microsoft.com/office/drawing/2015/9/8/chartex" xmlns:cx2="http://schemas.microsoft.com/office/drawing/2015/10/21/chartex" xmlns:cx3="http://schemas.microsoft.com/office/drawing/2016/5/9/chartex" xmlns:cx4="http://schemas.microsoft.com/office/drawing/2016/5/10/chartex" xmlns:cx5="http://schemas.microsoft.com/office/drawing/2016/5/11/chartex" xmlns:cx6="http://schemas.microsoft.com/office/drawing/2016/5/12/chartex" xmlns:cx7="http://schemas.microsoft.com/office/drawing/2016/5/13/chartex" xmlns:cx8="http://schemas.microsoft.com/office/drawing/2016/5/14/chartex" xmlns:mc="http://schemas.openxmlformats.org/markup-compatibility/2006" xmlns:aink="http://schemas.microsoft.com/office/drawing/2016/ink" xmlns:am3d="http://schemas.microsoft.com/office/drawing/2017/model3d" xmlns:o="urn:schemas-microsoft-com:office:office" xmlns:r="http://schemas.openxmlformats.org/officeDocument/2006/relationships" xmlns:m="http://schemas.openxmlformats.org/officeDocument/2006/math" xmlns:v="urn:schemas-microsoft-com:vml" xmlns:wp14="http://schemas.microsoft.com/office/word/2010/wordprocessingDrawing" xmlns:wp="http://schemas.openxmlformats.org/drawingml/2006/wordprocessingDrawing" xmlns:w10="urn:schemas-microsoft-com:office:word" xmlns:w="http://schemas.openxmlformats.org/wordprocessingml/2006/main" xmlns:w14="http://schemas.microsoft.com/office/word/2010/wordml" xmlns:w15="http://schemas.microsoft.com/office/word/2012/wordml" xmlns:w16cid="http://schemas.microsoft.com/office/word/2016/wordml/cid" xmlns:w16se="http://schemas.microsoft.com/office/word/2015/wordml/symex" xmlns:wpg="http://schemas.microsoft.com/office/word/2010/wordprocessingGroup" xmlns:wpi="http://schemas.microsoft.com/office/word/2010/wordprocessingInk" xmlns:wne="http://schemas.microsoft.com/office/word/2006/wordml" xmlns:wps="http://schemas.microsoft.com/office/word/2010/wordprocessingShape" mc:Ignorable="w14 w15 w16se w16cid wp14">
   <w:body>
     <w:p>
       <w:pPr>
@@ -760,15 +760,7 @@
       </w:r>
       <w:proofErr w:type="spellEnd"/>
       <w:r>
-        <w:t xml:space="preserve"> </w:t>
-      </w:r>
-      <w:proofErr w:type="spellStart"/>
-      <w:r>
-        <w:t>trisodium</w:t>
-      </w:r>
-      <w:proofErr w:type="spellEnd"/>
-      <w:r>
-        <w:t xml:space="preserve"> (</w:t>
+        <w:t xml:space="preserve"> trisodium (</w:t>
       </w:r>
       <w:proofErr w:type="spellStart"/>
       <w:r>
@@ -939,12 +931,14 @@
       </w:r>
       <w:proofErr w:type="gramStart"/>
       <w:r>
-        <w:t>Table ?.</w:t>
+        <w:t>Table ?</w:t>
       </w:r>
       <w:proofErr w:type="gramEnd"/>
       <w:r>
-        <w:t xml:space="preserve"> </w:t>
-      </w:r>
+        <w:t xml:space="preserve">. </w:t>
+      </w:r>
+      <w:bookmarkStart w:id="0" w:name="_GoBack"/>
+      <w:bookmarkEnd w:id="0"/>
     </w:p>
     <w:p/>
     <w:tbl>
@@ -1280,10 +1274,7 @@
         <w:t xml:space="preserve">Discussion: </w:t>
       </w:r>
     </w:p>
-    <w:p>
-      <w:bookmarkStart w:id="0" w:name="_GoBack"/>
-      <w:bookmarkEnd w:id="0"/>
-    </w:p>
+    <w:p/>
     <w:p>
       <w:pPr>
         <w:rPr>
@@ -2030,9 +2021,8 @@
                     <v:path o:extrusionok="f" gradientshapeok="t" o:connecttype="rect"/>
                     <o:lock v:ext="edit" aspectratio="t"/>
                   </v:shapetype>
-                  <v:shape id="Picture 97" o:spid="_x0000_s1028" type="#_x0000_t75" style="position:absolute;width:49377;height:37528;visibility:visible;mso-wrap-style:square" o:gfxdata="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">
+                  <v:shape id="Picture 97" o:spid="_x0000_s1028" type="#_x0000_t75" style="position:absolute;width:49377;height:37528;visibility:visible;mso-wrap-style:square" o:gfxdata="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">
                     <v:imagedata r:id="rId6" o:title="" croptop="-499f" cropbottom="499f" cropleft="4757f" cropright="3802f"/>
-                    <v:path arrowok="t"/>
                   </v:shape>
                   <v:shapetype id="_x0000_t202" coordsize="21600,21600" o:spt="202" path="m,l,21600r21600,l21600,xe">
                     <v:stroke joinstyle="miter"/>
@@ -2671,7 +2661,7 @@
 </file>
 
 <file path=word/styles.xml><?xml version="1.0" encoding="utf-8"?>
-<w:styles xmlns:mc="http://schemas.openxmlformats.org/markup-compatibility/2006" xmlns:r="http://schemas.openxmlformats.org/officeDocument/2006/relationships" xmlns:w="http://schemas.openxmlformats.org/wordprocessingml/2006/main" xmlns:w14="http://schemas.microsoft.com/office/word/2010/wordml" xmlns:w15="http://schemas.microsoft.com/office/word/2012/wordml" xmlns:w16se="http://schemas.microsoft.com/office/word/2015/wordml/symex" mc:Ignorable="w14 w15 w16se">
+<w:styles xmlns:mc="http://schemas.openxmlformats.org/markup-compatibility/2006" xmlns:r="http://schemas.openxmlformats.org/officeDocument/2006/relationships" xmlns:w="http://schemas.openxmlformats.org/wordprocessingml/2006/main" xmlns:w14="http://schemas.microsoft.com/office/word/2010/wordml" xmlns:w15="http://schemas.microsoft.com/office/word/2012/wordml" xmlns:w16cid="http://schemas.microsoft.com/office/word/2016/wordml/cid" xmlns:w16se="http://schemas.microsoft.com/office/word/2015/wordml/symex" mc:Ignorable="w14 w15 w16se w16cid">
   <w:docDefaults>
     <w:rPrDefault>
       <w:rPr>
@@ -2687,7 +2677,7 @@
       </w:pPr>
     </w:pPrDefault>
   </w:docDefaults>
-  <w:latentStyles w:defLockedState="0" w:defUIPriority="99" w:defSemiHidden="0" w:defUnhideWhenUsed="0" w:defQFormat="0" w:count="371">
+  <w:latentStyles w:defLockedState="0" w:defUIPriority="99" w:defSemiHidden="0" w:defUnhideWhenUsed="0" w:defQFormat="0" w:count="375">
     <w:lsdException w:name="Normal" w:uiPriority="0" w:qFormat="1"/>
     <w:lsdException w:name="heading 1" w:uiPriority="9" w:qFormat="1"/>
     <w:lsdException w:name="heading 2" w:semiHidden="1" w:uiPriority="9" w:unhideWhenUsed="1" w:qFormat="1"/>
@@ -2793,7 +2783,6 @@
     <w:lsdException w:name="HTML Sample" w:semiHidden="1" w:unhideWhenUsed="1"/>
     <w:lsdException w:name="HTML Typewriter" w:semiHidden="1" w:unhideWhenUsed="1"/>
     <w:lsdException w:name="HTML Variable" w:semiHidden="1" w:unhideWhenUsed="1"/>
-    <w:lsdException w:name="Normal Table" w:semiHidden="1" w:unhideWhenUsed="1"/>
     <w:lsdException w:name="annotation subject" w:semiHidden="1" w:unhideWhenUsed="1"/>
     <w:lsdException w:name="No List" w:semiHidden="1" w:unhideWhenUsed="1"/>
     <w:lsdException w:name="Outline List 1" w:semiHidden="1" w:unhideWhenUsed="1"/>
@@ -2837,10 +2826,8 @@
     <w:lsdException w:name="Table Elegant" w:semiHidden="1" w:unhideWhenUsed="1"/>
     <w:lsdException w:name="Table Professional" w:semiHidden="1" w:unhideWhenUsed="1"/>
     <w:lsdException w:name="Table Subtle 1" w:semiHidden="1" w:unhideWhenUsed="1"/>
-    <w:lsdException w:name="Table Subtle 2" w:semiHidden="1" w:unhideWhenUsed="1"/>
     <w:lsdException w:name="Table Web 1" w:semiHidden="1" w:unhideWhenUsed="1"/>
     <w:lsdException w:name="Table Web 2" w:semiHidden="1" w:unhideWhenUsed="1"/>
-    <w:lsdException w:name="Table Web 3" w:semiHidden="1" w:unhideWhenUsed="1"/>
     <w:lsdException w:name="Balloon Text" w:semiHidden="1" w:unhideWhenUsed="1"/>
     <w:lsdException w:name="Table Grid" w:uiPriority="39"/>
     <w:lsdException w:name="Table Theme" w:semiHidden="1" w:unhideWhenUsed="1"/>
@@ -3059,6 +3046,10 @@
     <w:lsdException w:name="List Table 5 Dark Accent 6" w:uiPriority="50"/>
     <w:lsdException w:name="List Table 6 Colorful Accent 6" w:uiPriority="51"/>
     <w:lsdException w:name="List Table 7 Colorful Accent 6" w:uiPriority="52"/>
+    <w:lsdException w:name="Mention" w:semiHidden="1" w:unhideWhenUsed="1"/>
+    <w:lsdException w:name="Smart Hyperlink" w:semiHidden="1" w:unhideWhenUsed="1"/>
+    <w:lsdException w:name="Hashtag" w:semiHidden="1" w:unhideWhenUsed="1"/>
+    <w:lsdException w:name="Unresolved Mention" w:semiHidden="1" w:unhideWhenUsed="1"/>
   </w:latentStyles>
   <w:style w:type="paragraph" w:default="1" w:styleId="Normal">
     <w:name w:val="Normal"/>
@@ -3404,7 +3395,7 @@
 </file>
 
 <file path=customXml/itemProps1.xml><?xml version="1.0" encoding="utf-8"?>
-<ds:datastoreItem xmlns:ds="http://schemas.openxmlformats.org/officeDocument/2006/customXml" ds:itemID="{D6C2FBD4-3408-4DCE-89EA-E9DBF8BD2862}">
+<ds:datastoreItem xmlns:ds="http://schemas.openxmlformats.org/officeDocument/2006/customXml" ds:itemID="{06F4D88C-F5F7-47D4-AD1F-61E207B72B09}">
   <ds:schemaRefs>
     <ds:schemaRef ds:uri="http://schemas.openxmlformats.org/officeDocument/2006/bibliography"/>
   </ds:schemaRefs>

</xml_diff>